<commit_message>
aggiunto una bozza delle urls in urls.txt
dentro progettazione/urls.txt
</commit_message>
<xml_diff>
--- a/progettazione/STEP_2.docx
+++ b/progettazione/STEP_2.docx
@@ -239,23 +239,7 @@
           <w:sz w:val="24"/>
           <w:szCs w:val="24"/>
         </w:rPr>
-        <w:t xml:space="preserve"> (</w:t>
-      </w:r>
-      <w:proofErr w:type="gramStart"/>
-      <w:r>
-        <w:rPr>
-          <w:sz w:val="24"/>
-          <w:szCs w:val="24"/>
-        </w:rPr>
-        <w:t>max  nei</w:t>
-      </w:r>
-      <w:proofErr w:type="gramEnd"/>
-      <w:r>
-        <w:rPr>
-          <w:sz w:val="24"/>
-          <w:szCs w:val="24"/>
-        </w:rPr>
-        <w:t xml:space="preserve"> 7 giorni successivi)</w:t>
+        <w:t xml:space="preserve"> (max  nei 7 giorni successivi)</w:t>
       </w:r>
       <w:r>
         <w:rPr>
@@ -422,23 +406,7 @@
           <w:sz w:val="24"/>
           <w:szCs w:val="24"/>
         </w:rPr>
-        <w:t xml:space="preserve"> di conferma all’utente; se sceglie “paga ora” lo conduce al </w:t>
-      </w:r>
-      <w:proofErr w:type="spellStart"/>
-      <w:r>
-        <w:rPr>
-          <w:sz w:val="24"/>
-          <w:szCs w:val="24"/>
-        </w:rPr>
-        <w:t>form</w:t>
-      </w:r>
-      <w:proofErr w:type="spellEnd"/>
-      <w:r>
-        <w:rPr>
-          <w:sz w:val="24"/>
-          <w:szCs w:val="24"/>
-        </w:rPr>
-        <w:t xml:space="preserve"> di pagamento.</w:t>
+        <w:t xml:space="preserve"> di conferma all’utente; se sceglie “paga ora” lo conduce al form di pagamento.</w:t>
       </w:r>
     </w:p>
     <w:p>
@@ -531,25 +499,14 @@
           <w:szCs w:val="24"/>
         </w:rPr>
       </w:pPr>
-      <w:proofErr w:type="spellStart"/>
-      <w:r>
-        <w:rPr>
-          <w:b/>
-          <w:bCs/>
-          <w:sz w:val="24"/>
-          <w:szCs w:val="24"/>
-        </w:rPr>
-        <w:t>Postcondizioni</w:t>
-      </w:r>
-      <w:proofErr w:type="spellEnd"/>
-      <w:r>
-        <w:rPr>
-          <w:b/>
-          <w:bCs/>
-          <w:sz w:val="24"/>
-          <w:szCs w:val="24"/>
-        </w:rPr>
-        <w:t>:</w:t>
+      <w:r>
+        <w:rPr>
+          <w:b/>
+          <w:bCs/>
+          <w:sz w:val="24"/>
+          <w:szCs w:val="24"/>
+        </w:rPr>
+        <w:t>Postcondizioni:</w:t>
       </w:r>
     </w:p>
     <w:p>
@@ -890,23 +847,7 @@
           <w:sz w:val="24"/>
           <w:szCs w:val="24"/>
         </w:rPr>
-        <w:t xml:space="preserve"> Il sistema mostra un </w:t>
-      </w:r>
-      <w:proofErr w:type="spellStart"/>
-      <w:r>
-        <w:rPr>
-          <w:sz w:val="24"/>
-          <w:szCs w:val="24"/>
-        </w:rPr>
-        <w:t>form</w:t>
-      </w:r>
-      <w:proofErr w:type="spellEnd"/>
-      <w:r>
-        <w:rPr>
-          <w:sz w:val="24"/>
-          <w:szCs w:val="24"/>
-        </w:rPr>
-        <w:t xml:space="preserve"> d’iscrizione.</w:t>
+        <w:t xml:space="preserve"> Il sistema mostra un form d’iscrizione.</w:t>
       </w:r>
     </w:p>
     <w:p>
@@ -956,23 +897,7 @@
           <w:sz w:val="24"/>
           <w:szCs w:val="24"/>
         </w:rPr>
-        <w:t xml:space="preserve"> Il sistema controlla i dati per vedere se rispettano i requisiti del corso. In caso di approvazione viene condotto al </w:t>
-      </w:r>
-      <w:proofErr w:type="spellStart"/>
-      <w:r>
-        <w:rPr>
-          <w:sz w:val="24"/>
-          <w:szCs w:val="24"/>
-        </w:rPr>
-        <w:t>form</w:t>
-      </w:r>
-      <w:proofErr w:type="spellEnd"/>
-      <w:r>
-        <w:rPr>
-          <w:sz w:val="24"/>
-          <w:szCs w:val="24"/>
-        </w:rPr>
-        <w:t xml:space="preserve"> di pagamento.</w:t>
+        <w:t xml:space="preserve"> Il sistema controlla i dati per vedere se rispettano i requisiti del corso. In caso di approvazione viene condotto al form di pagamento.</w:t>
       </w:r>
       <w:r>
         <w:rPr>
@@ -1042,25 +967,14 @@
           <w:szCs w:val="24"/>
         </w:rPr>
       </w:pPr>
-      <w:proofErr w:type="spellStart"/>
-      <w:r>
-        <w:rPr>
-          <w:b/>
-          <w:bCs/>
-          <w:sz w:val="24"/>
-          <w:szCs w:val="24"/>
-        </w:rPr>
-        <w:t>Postcondizioni</w:t>
-      </w:r>
-      <w:proofErr w:type="spellEnd"/>
-      <w:r>
-        <w:rPr>
-          <w:b/>
-          <w:bCs/>
-          <w:sz w:val="24"/>
-          <w:szCs w:val="24"/>
-        </w:rPr>
-        <w:t>:</w:t>
+      <w:r>
+        <w:rPr>
+          <w:b/>
+          <w:bCs/>
+          <w:sz w:val="24"/>
+          <w:szCs w:val="24"/>
+        </w:rPr>
+        <w:t>Postcondizioni:</w:t>
       </w:r>
     </w:p>
     <w:p>
@@ -1462,25 +1376,14 @@
           <w:szCs w:val="24"/>
         </w:rPr>
       </w:pPr>
-      <w:proofErr w:type="spellStart"/>
-      <w:r>
-        <w:rPr>
-          <w:b/>
-          <w:bCs/>
-          <w:sz w:val="24"/>
-          <w:szCs w:val="24"/>
-        </w:rPr>
-        <w:t>Postcondizioni</w:t>
-      </w:r>
-      <w:proofErr w:type="spellEnd"/>
-      <w:r>
-        <w:rPr>
-          <w:b/>
-          <w:bCs/>
-          <w:sz w:val="24"/>
-          <w:szCs w:val="24"/>
-        </w:rPr>
-        <w:t>:</w:t>
+      <w:r>
+        <w:rPr>
+          <w:b/>
+          <w:bCs/>
+          <w:sz w:val="24"/>
+          <w:szCs w:val="24"/>
+        </w:rPr>
+        <w:t>Postcondizioni:</w:t>
       </w:r>
     </w:p>
     <w:p>
@@ -1554,23 +1457,7 @@
           <w:sz w:val="24"/>
           <w:szCs w:val="24"/>
         </w:rPr>
-        <w:t xml:space="preserve">Il sistema eventualmente invia </w:t>
-      </w:r>
-      <w:proofErr w:type="gramStart"/>
-      <w:r>
-        <w:rPr>
-          <w:sz w:val="24"/>
-          <w:szCs w:val="24"/>
-        </w:rPr>
-        <w:t>un’email</w:t>
-      </w:r>
-      <w:proofErr w:type="gramEnd"/>
-      <w:r>
-        <w:rPr>
-          <w:sz w:val="24"/>
-          <w:szCs w:val="24"/>
-        </w:rPr>
-        <w:t xml:space="preserve"> al dipendente.</w:t>
+        <w:t>Il sistema eventualmente invia un’email al dipendente.</w:t>
       </w:r>
     </w:p>
     <w:p>
@@ -2035,25 +1922,14 @@
           <w:szCs w:val="24"/>
         </w:rPr>
       </w:pPr>
-      <w:proofErr w:type="spellStart"/>
-      <w:r>
-        <w:rPr>
-          <w:b/>
-          <w:bCs/>
-          <w:sz w:val="24"/>
-          <w:szCs w:val="24"/>
-        </w:rPr>
-        <w:t>Postcondizioni</w:t>
-      </w:r>
-      <w:proofErr w:type="spellEnd"/>
-      <w:r>
-        <w:rPr>
-          <w:b/>
-          <w:bCs/>
-          <w:sz w:val="24"/>
-          <w:szCs w:val="24"/>
-        </w:rPr>
-        <w:t>:</w:t>
+      <w:r>
+        <w:rPr>
+          <w:b/>
+          <w:bCs/>
+          <w:sz w:val="24"/>
+          <w:szCs w:val="24"/>
+        </w:rPr>
+        <w:t>Postcondizioni:</w:t>
       </w:r>
     </w:p>
     <w:p>
@@ -2401,25 +2277,14 @@
           <w:szCs w:val="24"/>
         </w:rPr>
       </w:pPr>
-      <w:proofErr w:type="spellStart"/>
-      <w:r>
-        <w:rPr>
-          <w:b/>
-          <w:bCs/>
-          <w:sz w:val="24"/>
-          <w:szCs w:val="24"/>
-        </w:rPr>
-        <w:t>Postcondizioni</w:t>
-      </w:r>
-      <w:proofErr w:type="spellEnd"/>
-      <w:r>
-        <w:rPr>
-          <w:b/>
-          <w:bCs/>
-          <w:sz w:val="24"/>
-          <w:szCs w:val="24"/>
-        </w:rPr>
-        <w:t>:</w:t>
+      <w:r>
+        <w:rPr>
+          <w:b/>
+          <w:bCs/>
+          <w:sz w:val="24"/>
+          <w:szCs w:val="24"/>
+        </w:rPr>
+        <w:t>Postcondizioni:</w:t>
       </w:r>
     </w:p>
     <w:p>
@@ -2755,7 +2620,21 @@
           <w:sz w:val="24"/>
           <w:szCs w:val="24"/>
         </w:rPr>
-        <w:t xml:space="preserve">Il sistema chiede di associare un profilo istruttore a quel corso, </w:t>
+        <w:t>Il sistema chiede di associare un profilo</w:t>
+      </w:r>
+      <w:r>
+        <w:rPr>
+          <w:sz w:val="24"/>
+          <w:szCs w:val="24"/>
+        </w:rPr>
+        <w:t xml:space="preserve"> (o piu)</w:t>
+      </w:r>
+      <w:r>
+        <w:rPr>
+          <w:sz w:val="24"/>
+          <w:szCs w:val="24"/>
+        </w:rPr>
+        <w:t xml:space="preserve"> istruttore a quel corso, </w:t>
       </w:r>
       <w:r>
         <w:rPr>
@@ -2823,25 +2702,14 @@
           <w:szCs w:val="24"/>
         </w:rPr>
       </w:pPr>
-      <w:proofErr w:type="spellStart"/>
-      <w:r>
-        <w:rPr>
-          <w:b/>
-          <w:bCs/>
-          <w:sz w:val="24"/>
-          <w:szCs w:val="24"/>
-        </w:rPr>
-        <w:t>Postcondizioni</w:t>
-      </w:r>
-      <w:proofErr w:type="spellEnd"/>
-      <w:r>
-        <w:rPr>
-          <w:b/>
-          <w:bCs/>
-          <w:sz w:val="24"/>
-          <w:szCs w:val="24"/>
-        </w:rPr>
-        <w:t>:</w:t>
+      <w:r>
+        <w:rPr>
+          <w:b/>
+          <w:bCs/>
+          <w:sz w:val="24"/>
+          <w:szCs w:val="24"/>
+        </w:rPr>
+        <w:t>Postcondizioni:</w:t>
       </w:r>
     </w:p>
     <w:p>
@@ -3098,21 +2966,7 @@
           <w:sz w:val="24"/>
           <w:szCs w:val="24"/>
         </w:rPr>
-        <w:t xml:space="preserve"> aggiungendo l’opzione </w:t>
-      </w:r>
-      <w:r>
-        <w:rPr>
-          <w:sz w:val="24"/>
-          <w:szCs w:val="24"/>
-        </w:rPr>
-        <w:t>“elimina prenota</w:t>
-      </w:r>
-      <w:r>
-        <w:rPr>
-          <w:sz w:val="24"/>
-          <w:szCs w:val="24"/>
-        </w:rPr>
-        <w:t>zione”</w:t>
+        <w:t xml:space="preserve"> aggiungendo l’opzione “elimina prenotazione”</w:t>
       </w:r>
       <w:r>
         <w:rPr>
@@ -3223,25 +3077,14 @@
           <w:szCs w:val="24"/>
         </w:rPr>
       </w:pPr>
-      <w:proofErr w:type="spellStart"/>
-      <w:r>
-        <w:rPr>
-          <w:b/>
-          <w:bCs/>
-          <w:sz w:val="24"/>
-          <w:szCs w:val="24"/>
-        </w:rPr>
-        <w:t>Postcondizioni</w:t>
-      </w:r>
-      <w:proofErr w:type="spellEnd"/>
-      <w:r>
-        <w:rPr>
-          <w:b/>
-          <w:bCs/>
-          <w:sz w:val="24"/>
-          <w:szCs w:val="24"/>
-        </w:rPr>
-        <w:t>:</w:t>
+      <w:r>
+        <w:rPr>
+          <w:b/>
+          <w:bCs/>
+          <w:sz w:val="24"/>
+          <w:szCs w:val="24"/>
+        </w:rPr>
+        <w:t>Postcondizioni:</w:t>
       </w:r>
     </w:p>
     <w:p>
@@ -3853,25 +3696,14 @@
           <w:szCs w:val="24"/>
         </w:rPr>
       </w:pPr>
-      <w:proofErr w:type="spellStart"/>
-      <w:r>
-        <w:rPr>
-          <w:b/>
-          <w:bCs/>
-          <w:sz w:val="24"/>
-          <w:szCs w:val="24"/>
-        </w:rPr>
-        <w:t>Postcondizioni</w:t>
-      </w:r>
-      <w:proofErr w:type="spellEnd"/>
-      <w:r>
-        <w:rPr>
-          <w:b/>
-          <w:bCs/>
-          <w:sz w:val="24"/>
-          <w:szCs w:val="24"/>
-        </w:rPr>
-        <w:t xml:space="preserve">: </w:t>
+      <w:r>
+        <w:rPr>
+          <w:b/>
+          <w:bCs/>
+          <w:sz w:val="24"/>
+          <w:szCs w:val="24"/>
+        </w:rPr>
+        <w:t xml:space="preserve">Postcondizioni: </w:t>
       </w:r>
     </w:p>
     <w:p>
@@ -4107,28 +3939,7 @@
           <w:sz w:val="24"/>
           <w:szCs w:val="24"/>
         </w:rPr>
-        <w:t xml:space="preserve"> Il sistema mostra il profilo </w:t>
-      </w:r>
-      <w:r>
-        <w:rPr>
-          <w:sz w:val="24"/>
-          <w:szCs w:val="24"/>
-        </w:rPr>
-        <w:t xml:space="preserve">con l’opzione di </w:t>
-      </w:r>
-      <w:r>
-        <w:rPr>
-          <w:sz w:val="24"/>
-          <w:szCs w:val="24"/>
-        </w:rPr>
-        <w:t xml:space="preserve">modifica corsi e prenotazioni e </w:t>
-      </w:r>
-      <w:r>
-        <w:rPr>
-          <w:sz w:val="24"/>
-          <w:szCs w:val="24"/>
-        </w:rPr>
-        <w:t>cancellazione.</w:t>
+        <w:t xml:space="preserve"> Il sistema mostra il profilo con l’opzione di modifica corsi e prenotazioni e cancellazione.</w:t>
       </w:r>
     </w:p>
     <w:p>
@@ -4189,25 +4000,14 @@
           <w:szCs w:val="24"/>
         </w:rPr>
       </w:pPr>
-      <w:proofErr w:type="spellStart"/>
-      <w:r>
-        <w:rPr>
-          <w:b/>
-          <w:bCs/>
-          <w:sz w:val="24"/>
-          <w:szCs w:val="24"/>
-        </w:rPr>
-        <w:t>Postcondizioni</w:t>
-      </w:r>
-      <w:proofErr w:type="spellEnd"/>
-      <w:r>
-        <w:rPr>
-          <w:b/>
-          <w:bCs/>
-          <w:sz w:val="24"/>
-          <w:szCs w:val="24"/>
-        </w:rPr>
-        <w:t>:</w:t>
+      <w:r>
+        <w:rPr>
+          <w:b/>
+          <w:bCs/>
+          <w:sz w:val="24"/>
+          <w:szCs w:val="24"/>
+        </w:rPr>
+        <w:t>Postcondizioni:</w:t>
       </w:r>
     </w:p>
     <w:p>

</xml_diff>